<commit_message>
Dry 1 is finished (shivez (Would ya look at that elbow!))
</commit_message>
<xml_diff>
--- a/dry 1.docx
+++ b/dry 1.docx
@@ -8170,6 +8170,63 @@
         </w:rPr>
         <w:t>.</w:t>
       </w:r>
+      <w:r>
+        <w:rPr>
+          <w:rFonts w:asciiTheme="minorBidi" w:hAnsiTheme="minorBidi" w:cstheme="minorBidi"/>
+          <w:rtl/>
+        </w:rPr>
+        <w:br/>
+      </w:r>
+      <w:r>
+        <w:rPr>
+          <w:rFonts w:asciiTheme="minorBidi" w:hAnsiTheme="minorBidi" w:cstheme="minorBidi" w:hint="cs"/>
+          <w:rtl/>
+        </w:rPr>
+        <w:t xml:space="preserve">(הנחת יסוד </w:t>
+      </w:r>
+      <w:proofErr w:type="spellStart"/>
+      <w:r>
+        <w:rPr>
+          <w:rFonts w:asciiTheme="minorBidi" w:hAnsiTheme="minorBidi" w:cstheme="minorBidi" w:hint="cs"/>
+          <w:rtl/>
+        </w:rPr>
+        <w:t>מהפיאצה</w:t>
+      </w:r>
+      <w:proofErr w:type="spellEnd"/>
+      <w:r>
+        <w:rPr>
+          <w:rFonts w:asciiTheme="minorBidi" w:hAnsiTheme="minorBidi" w:cstheme="minorBidi" w:hint="cs"/>
+          <w:rtl/>
+        </w:rPr>
+        <w:t>: במקום שהבית השני ב-</w:t>
+      </w:r>
+      <w:r>
+        <w:rPr>
+          <w:rFonts w:asciiTheme="minorBidi" w:hAnsiTheme="minorBidi" w:cstheme="minorBidi"/>
+        </w:rPr>
+        <w:t>status</w:t>
+      </w:r>
+      <w:r>
+        <w:rPr>
+          <w:rFonts w:asciiTheme="minorBidi" w:hAnsiTheme="minorBidi" w:cstheme="minorBidi" w:hint="cs"/>
+          <w:rtl/>
+        </w:rPr>
+        <w:t xml:space="preserve"> ישמור בתוכו את ערך החזרה </w:t>
+      </w:r>
+      <w:r>
+        <w:rPr>
+          <w:rFonts w:asciiTheme="minorBidi" w:hAnsiTheme="minorBidi" w:cstheme="minorBidi" w:hint="cs"/>
+          <w:rtl/>
+        </w:rPr>
+        <w:t xml:space="preserve">של התהליך, </w:t>
+      </w:r>
+      <w:r>
+        <w:rPr>
+          <w:rFonts w:asciiTheme="minorBidi" w:hAnsiTheme="minorBidi" w:cstheme="minorBidi" w:hint="cs"/>
+          <w:rtl/>
+        </w:rPr>
+        <w:t>כל המשתנה שומר בתוכו את הערך הלה)</w:t>
+      </w:r>
     </w:p>
     <w:p>
       <w:pPr>
@@ -8363,7 +8420,7 @@
         <w:ind w:left="720"/>
         <w:jc w:val="left"/>
         <w:rPr>
-          <w:rFonts w:asciiTheme="minorBidi" w:hAnsiTheme="minorBidi" w:cstheme="minorBidi"/>
+          <w:rFonts w:asciiTheme="minorBidi" w:hAnsiTheme="minorBidi" w:cstheme="minorBidi" w:hint="cs"/>
           <w:color w:val="000000"/>
           <w:rtl/>
         </w:rPr>
@@ -8483,39 +8540,23 @@
           <w:color w:val="000000"/>
           <w:rtl/>
         </w:rPr>
-        <w:t xml:space="preserve"> רץ </w:t>
-      </w:r>
-      <w:r>
-        <w:rPr>
-          <w:rFonts w:asciiTheme="minorBidi" w:hAnsiTheme="minorBidi" w:cstheme="minorBidi" w:hint="cs"/>
-          <w:color w:val="000000"/>
-          <w:rtl/>
-        </w:rPr>
-        <w:t>'</w:t>
-      </w:r>
-      <w:r>
-        <w:rPr>
-          <w:rFonts w:asciiTheme="minorBidi" w:hAnsiTheme="minorBidi" w:cstheme="minorBidi" w:hint="cs"/>
-          <w:color w:val="000000"/>
-          <w:rtl/>
-        </w:rPr>
-        <w:t>לפני</w:t>
-      </w:r>
-      <w:r>
-        <w:rPr>
-          <w:rFonts w:asciiTheme="minorBidi" w:hAnsiTheme="minorBidi" w:cstheme="minorBidi" w:hint="cs"/>
-          <w:color w:val="000000"/>
-          <w:rtl/>
-        </w:rPr>
-        <w:t>'</w:t>
-      </w:r>
-      <w:r>
-        <w:rPr>
-          <w:rFonts w:asciiTheme="minorBidi" w:hAnsiTheme="minorBidi" w:cstheme="minorBidi" w:hint="cs"/>
-          <w:color w:val="000000"/>
-          <w:rtl/>
-        </w:rPr>
-        <w:t xml:space="preserve"> תהליך </w:t>
+        <w:t xml:space="preserve"> רץ לפני</w:t>
+      </w:r>
+      <w:r>
+        <w:rPr>
+          <w:rFonts w:asciiTheme="minorBidi" w:hAnsiTheme="minorBidi" w:cstheme="minorBidi" w:hint="cs"/>
+          <w:color w:val="000000"/>
+          <w:rtl/>
+        </w:rPr>
+        <w:t xml:space="preserve"> </w:t>
+      </w:r>
+      <w:r>
+        <w:rPr>
+          <w:rFonts w:asciiTheme="minorBidi" w:hAnsiTheme="minorBidi" w:cstheme="minorBidi" w:hint="cs"/>
+          <w:color w:val="000000"/>
+          <w:rtl/>
+        </w:rPr>
+        <w:t xml:space="preserve">תהליך </w:t>
       </w:r>
       <w:r>
         <w:rPr>
@@ -8554,23 +8595,38 @@
           <w:color w:val="000000"/>
           <w:rtl/>
         </w:rPr>
-        <w:t>, ואז ניכנס ללולאה אינסופית.</w:t>
-      </w:r>
-      <w:r>
-        <w:rPr>
-          <w:rFonts w:asciiTheme="minorBidi" w:hAnsiTheme="minorBidi" w:cstheme="minorBidi"/>
-          <w:color w:val="000000"/>
-          <w:rtl/>
-        </w:rPr>
-        <w:br/>
-      </w:r>
-      <w:r>
-        <w:rPr>
-          <w:rFonts w:asciiTheme="minorBidi" w:hAnsiTheme="minorBidi" w:cstheme="minorBidi" w:hint="cs"/>
-          <w:color w:val="000000"/>
-          <w:rtl/>
-        </w:rPr>
-        <w:t xml:space="preserve">אחרי זה </w:t>
+        <w:t>, ואז ניכנס ללולאה אינסופית</w:t>
+      </w:r>
+      <w:r>
+        <w:rPr>
+          <w:rFonts w:asciiTheme="minorBidi" w:hAnsiTheme="minorBidi" w:cstheme="minorBidi" w:hint="cs"/>
+          <w:color w:val="000000"/>
+          <w:rtl/>
+        </w:rPr>
+        <w:t xml:space="preserve"> בתהליך </w:t>
+      </w:r>
+      <w:r>
+        <w:rPr>
+          <w:rFonts w:asciiTheme="minorBidi" w:hAnsiTheme="minorBidi" w:cstheme="minorBidi" w:hint="cs"/>
+          <w:color w:val="000000"/>
+        </w:rPr>
+        <w:t>A</w:t>
+      </w:r>
+      <w:r>
+        <w:rPr>
+          <w:rFonts w:asciiTheme="minorBidi" w:hAnsiTheme="minorBidi" w:cstheme="minorBidi" w:hint="cs"/>
+          <w:color w:val="000000"/>
+          <w:rtl/>
+        </w:rPr>
+        <w:t xml:space="preserve">, </w:t>
+      </w:r>
+      <w:r>
+        <w:rPr>
+          <w:rFonts w:asciiTheme="minorBidi" w:hAnsiTheme="minorBidi" w:cstheme="minorBidi" w:hint="cs"/>
+          <w:color w:val="000000"/>
+          <w:rtl/>
+        </w:rPr>
+        <w:t xml:space="preserve">ככל הנראה עד החלפת הקשר, ואז </w:t>
       </w:r>
       <w:r>
         <w:rPr>
@@ -8616,7 +8672,7 @@
         <w:ind w:left="720"/>
         <w:jc w:val="left"/>
         <w:rPr>
-          <w:rFonts w:asciiTheme="minorBidi" w:hAnsiTheme="minorBidi" w:cstheme="minorBidi" w:hint="cs"/>
+          <w:rFonts w:asciiTheme="minorBidi" w:hAnsiTheme="minorBidi" w:cstheme="minorBidi"/>
           <w:color w:val="000000"/>
           <w:rtl/>
         </w:rPr>
@@ -8785,7 +8841,7 @@
       <w:r>
         <w:rPr>
           <w:rFonts w:asciiTheme="minorBidi" w:hAnsiTheme="minorBidi" w:cstheme="minorBidi"/>
-          <w:color w:val="000000"/>
+          <w:color w:val="FF0000"/>
         </w:rPr>
         <w:t>0</w:t>
       </w:r>
@@ -8918,7 +8974,7 @@
         <w:ind w:left="720"/>
         <w:jc w:val="left"/>
         <w:rPr>
-          <w:rFonts w:asciiTheme="minorBidi" w:hAnsiTheme="minorBidi" w:cstheme="minorBidi" w:hint="cs"/>
+          <w:rFonts w:asciiTheme="minorBidi" w:hAnsiTheme="minorBidi" w:cstheme="minorBidi"/>
           <w:color w:val="000000"/>
           <w:rtl/>
         </w:rPr>
@@ -8945,7 +9001,348 @@
           <w:color w:val="000000"/>
           <w:rtl/>
         </w:rPr>
-        <w:t>לנמק</w:t>
+        <w:t>יש 2 אפשרויות:</w:t>
+      </w:r>
+    </w:p>
+    <w:p>
+      <w:pPr>
+        <w:pBdr>
+          <w:top w:val="nil"/>
+          <w:left w:val="nil"/>
+          <w:bottom w:val="nil"/>
+          <w:right w:val="nil"/>
+          <w:between w:val="nil"/>
+        </w:pBdr>
+        <w:spacing w:after="360" w:line="312" w:lineRule="auto"/>
+        <w:ind w:left="720"/>
+        <w:jc w:val="left"/>
+        <w:rPr>
+          <w:rFonts w:asciiTheme="minorBidi" w:hAnsiTheme="minorBidi" w:cstheme="minorBidi"/>
+          <w:color w:val="000000"/>
+          <w:rtl/>
+        </w:rPr>
+      </w:pPr>
+      <w:r>
+        <w:rPr>
+          <w:rFonts w:asciiTheme="minorBidi" w:hAnsiTheme="minorBidi" w:cstheme="minorBidi" w:hint="cs"/>
+          <w:color w:val="000000"/>
+          <w:rtl/>
+        </w:rPr>
+        <w:t xml:space="preserve">תהליך </w:t>
+      </w:r>
+      <w:r>
+        <w:rPr>
+          <w:rFonts w:asciiTheme="minorBidi" w:hAnsiTheme="minorBidi" w:cstheme="minorBidi" w:hint="cs"/>
+          <w:color w:val="000000"/>
+        </w:rPr>
+        <w:t>A</w:t>
+      </w:r>
+      <w:r>
+        <w:rPr>
+          <w:rFonts w:asciiTheme="minorBidi" w:hAnsiTheme="minorBidi" w:cstheme="minorBidi" w:hint="cs"/>
+          <w:color w:val="000000"/>
+          <w:rtl/>
+        </w:rPr>
+        <w:t xml:space="preserve"> רץ לפני תהליך </w:t>
+      </w:r>
+      <w:r>
+        <w:rPr>
+          <w:rFonts w:asciiTheme="minorBidi" w:hAnsiTheme="minorBidi" w:cstheme="minorBidi" w:hint="cs"/>
+          <w:color w:val="000000"/>
+        </w:rPr>
+        <w:t>B</w:t>
+      </w:r>
+      <w:r>
+        <w:rPr>
+          <w:rFonts w:asciiTheme="minorBidi" w:hAnsiTheme="minorBidi" w:cstheme="minorBidi" w:hint="cs"/>
+          <w:color w:val="000000"/>
+          <w:rtl/>
+        </w:rPr>
+        <w:t xml:space="preserve">: במקרה זה, כמו בסעיף 1, </w:t>
+      </w:r>
+      <w:r>
+        <w:rPr>
+          <w:rFonts w:asciiTheme="minorBidi" w:hAnsiTheme="minorBidi" w:cstheme="minorBidi" w:hint="cs"/>
+          <w:color w:val="000000"/>
+          <w:rtl/>
+        </w:rPr>
+        <w:t xml:space="preserve">ניכנס ללולאה אינסופית בתהליך </w:t>
+      </w:r>
+      <w:r>
+        <w:rPr>
+          <w:rFonts w:asciiTheme="minorBidi" w:hAnsiTheme="minorBidi" w:cstheme="minorBidi" w:hint="cs"/>
+          <w:color w:val="000000"/>
+        </w:rPr>
+        <w:t>A</w:t>
+      </w:r>
+      <w:r>
+        <w:rPr>
+          <w:rFonts w:asciiTheme="minorBidi" w:hAnsiTheme="minorBidi" w:cstheme="minorBidi" w:hint="cs"/>
+          <w:color w:val="000000"/>
+          <w:rtl/>
+        </w:rPr>
+        <w:t xml:space="preserve"> ונחכה לו. ככל הנראה תתבצע החלפת הקשר בשלב </w:t>
+      </w:r>
+      <w:proofErr w:type="spellStart"/>
+      <w:r>
+        <w:rPr>
+          <w:rFonts w:asciiTheme="minorBidi" w:hAnsiTheme="minorBidi" w:cstheme="minorBidi" w:hint="cs"/>
+          <w:color w:val="000000"/>
+          <w:rtl/>
+        </w:rPr>
+        <w:t>מסויים</w:t>
+      </w:r>
+      <w:proofErr w:type="spellEnd"/>
+      <w:r>
+        <w:rPr>
+          <w:rFonts w:asciiTheme="minorBidi" w:hAnsiTheme="minorBidi" w:cstheme="minorBidi" w:hint="cs"/>
+          <w:color w:val="000000"/>
+          <w:rtl/>
+        </w:rPr>
+        <w:t xml:space="preserve">, ואז </w:t>
+      </w:r>
+      <w:r>
+        <w:rPr>
+          <w:rFonts w:asciiTheme="minorBidi" w:hAnsiTheme="minorBidi" w:cstheme="minorBidi" w:hint="cs"/>
+          <w:color w:val="000000"/>
+        </w:rPr>
+        <w:t>B</w:t>
+      </w:r>
+      <w:r>
+        <w:rPr>
+          <w:rFonts w:asciiTheme="minorBidi" w:hAnsiTheme="minorBidi" w:cstheme="minorBidi" w:hint="cs"/>
+          <w:color w:val="000000"/>
+          <w:rtl/>
+        </w:rPr>
+        <w:t xml:space="preserve"> יהרוג את </w:t>
+      </w:r>
+      <w:r>
+        <w:rPr>
+          <w:rFonts w:asciiTheme="minorBidi" w:hAnsiTheme="minorBidi" w:cstheme="minorBidi" w:hint="cs"/>
+          <w:color w:val="000000"/>
+        </w:rPr>
+        <w:t>A</w:t>
+      </w:r>
+      <w:r>
+        <w:rPr>
+          <w:rFonts w:asciiTheme="minorBidi" w:hAnsiTheme="minorBidi" w:cstheme="minorBidi" w:hint="cs"/>
+          <w:color w:val="000000"/>
+          <w:rtl/>
+        </w:rPr>
+        <w:t>.</w:t>
+      </w:r>
+    </w:p>
+    <w:p>
+      <w:pPr>
+        <w:pBdr>
+          <w:top w:val="nil"/>
+          <w:left w:val="nil"/>
+          <w:bottom w:val="nil"/>
+          <w:right w:val="nil"/>
+          <w:between w:val="nil"/>
+        </w:pBdr>
+        <w:spacing w:after="360" w:line="312" w:lineRule="auto"/>
+        <w:ind w:left="720"/>
+        <w:jc w:val="left"/>
+        <w:rPr>
+          <w:rFonts w:asciiTheme="minorBidi" w:hAnsiTheme="minorBidi" w:cstheme="minorBidi"/>
+          <w:color w:val="000000"/>
+          <w:rtl/>
+        </w:rPr>
+      </w:pPr>
+      <w:r>
+        <w:rPr>
+          <w:rFonts w:asciiTheme="minorBidi" w:hAnsiTheme="minorBidi" w:cstheme="minorBidi" w:hint="cs"/>
+          <w:color w:val="000000"/>
+          <w:rtl/>
+        </w:rPr>
+        <w:t xml:space="preserve">תהליך </w:t>
+      </w:r>
+      <w:r>
+        <w:rPr>
+          <w:rFonts w:asciiTheme="minorBidi" w:hAnsiTheme="minorBidi" w:cstheme="minorBidi" w:hint="cs"/>
+          <w:color w:val="000000"/>
+        </w:rPr>
+        <w:t>B</w:t>
+      </w:r>
+      <w:r>
+        <w:rPr>
+          <w:rFonts w:asciiTheme="minorBidi" w:hAnsiTheme="minorBidi" w:cstheme="minorBidi" w:hint="cs"/>
+          <w:color w:val="000000"/>
+          <w:rtl/>
+        </w:rPr>
+        <w:t xml:space="preserve"> רץ לפני תהליך </w:t>
+      </w:r>
+      <w:r>
+        <w:rPr>
+          <w:rFonts w:asciiTheme="minorBidi" w:hAnsiTheme="minorBidi" w:cstheme="minorBidi" w:hint="cs"/>
+          <w:color w:val="000000"/>
+        </w:rPr>
+        <w:t>A</w:t>
+      </w:r>
+      <w:r>
+        <w:rPr>
+          <w:rFonts w:asciiTheme="minorBidi" w:hAnsiTheme="minorBidi" w:cstheme="minorBidi" w:hint="cs"/>
+          <w:color w:val="000000"/>
+          <w:rtl/>
+        </w:rPr>
+        <w:t xml:space="preserve">: במקרה זה תהליך </w:t>
+      </w:r>
+      <w:r>
+        <w:rPr>
+          <w:rFonts w:asciiTheme="minorBidi" w:hAnsiTheme="minorBidi" w:cstheme="minorBidi" w:hint="cs"/>
+          <w:color w:val="000000"/>
+        </w:rPr>
+        <w:t>B</w:t>
+      </w:r>
+      <w:r>
+        <w:rPr>
+          <w:rFonts w:asciiTheme="minorBidi" w:hAnsiTheme="minorBidi" w:cstheme="minorBidi" w:hint="cs"/>
+          <w:color w:val="000000"/>
+          <w:rtl/>
+        </w:rPr>
+        <w:t xml:space="preserve"> יהרוג את </w:t>
+      </w:r>
+      <w:r>
+        <w:rPr>
+          <w:rFonts w:asciiTheme="minorBidi" w:hAnsiTheme="minorBidi" w:cstheme="minorBidi" w:hint="cs"/>
+          <w:color w:val="000000"/>
+        </w:rPr>
+        <w:t>A</w:t>
+      </w:r>
+      <w:r>
+        <w:rPr>
+          <w:rFonts w:asciiTheme="minorBidi" w:hAnsiTheme="minorBidi" w:cstheme="minorBidi" w:hint="cs"/>
+          <w:color w:val="000000"/>
+          <w:rtl/>
+        </w:rPr>
+        <w:t>, שיחזיר 9+128=137 ב-</w:t>
+      </w:r>
+      <w:r>
+        <w:rPr>
+          <w:rFonts w:asciiTheme="minorBidi" w:hAnsiTheme="minorBidi" w:cstheme="minorBidi"/>
+          <w:color w:val="000000"/>
+        </w:rPr>
+        <w:t>status</w:t>
+      </w:r>
+      <w:r>
+        <w:rPr>
+          <w:rFonts w:asciiTheme="minorBidi" w:hAnsiTheme="minorBidi" w:cstheme="minorBidi" w:hint="cs"/>
+          <w:color w:val="000000"/>
+          <w:rtl/>
+        </w:rPr>
+        <w:t>, ונעבור ל-</w:t>
+      </w:r>
+      <w:r>
+        <w:rPr>
+          <w:rFonts w:asciiTheme="minorBidi" w:hAnsiTheme="minorBidi" w:cstheme="minorBidi"/>
+          <w:color w:val="000000"/>
+        </w:rPr>
+        <w:t>wait</w:t>
+      </w:r>
+      <w:r>
+        <w:rPr>
+          <w:rFonts w:asciiTheme="minorBidi" w:hAnsiTheme="minorBidi" w:cstheme="minorBidi" w:hint="cs"/>
+          <w:color w:val="000000"/>
+          <w:rtl/>
+        </w:rPr>
+        <w:t xml:space="preserve"> השני. כעת </w:t>
+      </w:r>
+      <w:proofErr w:type="spellStart"/>
+      <w:r>
+        <w:rPr>
+          <w:rFonts w:asciiTheme="minorBidi" w:hAnsiTheme="minorBidi" w:cstheme="minorBidi" w:hint="cs"/>
+          <w:color w:val="000000"/>
+        </w:rPr>
+        <w:t>P</w:t>
+      </w:r>
+      <w:r>
+        <w:rPr>
+          <w:rFonts w:asciiTheme="minorBidi" w:hAnsiTheme="minorBidi" w:cstheme="minorBidi"/>
+          <w:color w:val="000000"/>
+        </w:rPr>
+        <w:t>rocessB</w:t>
+      </w:r>
+      <w:proofErr w:type="spellEnd"/>
+      <w:r>
+        <w:rPr>
+          <w:rFonts w:asciiTheme="minorBidi" w:hAnsiTheme="minorBidi" w:cstheme="minorBidi" w:hint="cs"/>
+          <w:color w:val="000000"/>
+          <w:rtl/>
+        </w:rPr>
+        <w:t xml:space="preserve"> יחזור עם 1, אך התהליך </w:t>
+      </w:r>
+      <w:r>
+        <w:rPr>
+          <w:rFonts w:asciiTheme="minorBidi" w:hAnsiTheme="minorBidi" w:cstheme="minorBidi" w:hint="cs"/>
+          <w:color w:val="000000"/>
+        </w:rPr>
+        <w:t>B</w:t>
+      </w:r>
+      <w:r>
+        <w:rPr>
+          <w:rFonts w:asciiTheme="minorBidi" w:hAnsiTheme="minorBidi" w:cstheme="minorBidi" w:hint="cs"/>
+          <w:color w:val="000000"/>
+          <w:rtl/>
+        </w:rPr>
+        <w:t xml:space="preserve"> עצמו מסתיים ב-</w:t>
+      </w:r>
+      <w:r>
+        <w:rPr>
+          <w:rFonts w:asciiTheme="minorBidi" w:hAnsiTheme="minorBidi" w:cstheme="minorBidi"/>
+          <w:color w:val="000000"/>
+        </w:rPr>
+        <w:t>main</w:t>
+      </w:r>
+      <w:r>
+        <w:rPr>
+          <w:rFonts w:asciiTheme="minorBidi" w:hAnsiTheme="minorBidi" w:cstheme="minorBidi" w:hint="cs"/>
+          <w:color w:val="000000"/>
+          <w:rtl/>
+        </w:rPr>
+        <w:t xml:space="preserve"> עם ערך חזרה 3. על כן ה-</w:t>
+      </w:r>
+      <w:r>
+        <w:rPr>
+          <w:rFonts w:asciiTheme="minorBidi" w:hAnsiTheme="minorBidi" w:cstheme="minorBidi"/>
+          <w:color w:val="000000"/>
+        </w:rPr>
+        <w:t>status</w:t>
+      </w:r>
+      <w:r>
+        <w:rPr>
+          <w:rFonts w:asciiTheme="minorBidi" w:hAnsiTheme="minorBidi" w:cstheme="minorBidi" w:hint="cs"/>
+          <w:color w:val="000000"/>
+          <w:rtl/>
+        </w:rPr>
+        <w:t xml:space="preserve"> יהיה 3.</w:t>
+      </w:r>
+    </w:p>
+    <w:p>
+      <w:pPr>
+        <w:pBdr>
+          <w:top w:val="nil"/>
+          <w:left w:val="nil"/>
+          <w:bottom w:val="nil"/>
+          <w:right w:val="nil"/>
+          <w:between w:val="nil"/>
+        </w:pBdr>
+        <w:spacing w:after="360" w:line="312" w:lineRule="auto"/>
+        <w:ind w:left="720"/>
+        <w:jc w:val="left"/>
+        <w:rPr>
+          <w:rFonts w:asciiTheme="minorBidi" w:hAnsiTheme="minorBidi" w:cstheme="minorBidi" w:hint="cs"/>
+          <w:color w:val="000000"/>
+          <w:rtl/>
+        </w:rPr>
+      </w:pPr>
+      <w:r>
+        <w:rPr>
+          <w:rFonts w:asciiTheme="minorBidi" w:hAnsiTheme="minorBidi" w:cstheme="minorBidi" w:hint="cs"/>
+          <w:color w:val="000000"/>
+          <w:rtl/>
+        </w:rPr>
+        <w:t>סה"כ הסטטוס לעולם לא יהיה 1.</w:t>
       </w:r>
     </w:p>
     <w:p>
@@ -8972,6 +9369,7 @@
           <w:rFonts w:asciiTheme="minorBidi" w:hAnsiTheme="minorBidi" w:cstheme="minorBidi"/>
           <w:color w:val="000000"/>
         </w:rPr>
+        <w:lastRenderedPageBreak/>
         <w:t>status: 137</w:t>
       </w:r>
     </w:p>
@@ -9051,7 +9449,7 @@
       <w:r>
         <w:rPr>
           <w:rFonts w:asciiTheme="minorBidi" w:hAnsiTheme="minorBidi" w:cstheme="minorBidi"/>
-          <w:color w:val="000000"/>
+          <w:color w:val="FF0000"/>
         </w:rPr>
         <w:t>1</w:t>
       </w:r>
@@ -9132,7 +9530,6 @@
         <w:rPr>
           <w:rFonts w:asciiTheme="minorBidi" w:hAnsiTheme="minorBidi" w:cstheme="minorBidi"/>
           <w:color w:val="000000"/>
-          <w:u w:val="single"/>
           <w:rtl/>
         </w:rPr>
       </w:pPr>
@@ -9158,22 +9555,123 @@
           <w:color w:val="000000"/>
           <w:rtl/>
         </w:rPr>
-        <w:t>לנמק</w:t>
+        <w:t xml:space="preserve">כמו 2, יש 2 אפשרויות. הראשונה זה לולאה </w:t>
+      </w:r>
+      <w:r>
+        <w:rPr>
+          <w:rFonts w:asciiTheme="minorBidi" w:hAnsiTheme="minorBidi" w:cstheme="minorBidi" w:hint="cs"/>
+          <w:color w:val="000000"/>
+          <w:rtl/>
+        </w:rPr>
+        <w:t>"</w:t>
+      </w:r>
+      <w:r>
+        <w:rPr>
+          <w:rFonts w:asciiTheme="minorBidi" w:hAnsiTheme="minorBidi" w:cstheme="minorBidi" w:hint="cs"/>
+          <w:color w:val="000000"/>
+          <w:rtl/>
+        </w:rPr>
+        <w:t>אינסופית</w:t>
+      </w:r>
+      <w:r>
+        <w:rPr>
+          <w:rFonts w:asciiTheme="minorBidi" w:hAnsiTheme="minorBidi" w:cstheme="minorBidi" w:hint="cs"/>
+          <w:color w:val="000000"/>
+          <w:rtl/>
+        </w:rPr>
+        <w:t>"</w:t>
+      </w:r>
+      <w:r>
+        <w:rPr>
+          <w:rFonts w:asciiTheme="minorBidi" w:hAnsiTheme="minorBidi" w:cstheme="minorBidi" w:hint="cs"/>
+          <w:color w:val="000000"/>
+          <w:rtl/>
+        </w:rPr>
+        <w:t xml:space="preserve"> ולכן לא רלוונטית.</w:t>
       </w:r>
     </w:p>
     <w:p>
       <w:pPr>
-        <w:rPr>
-          <w:rFonts w:asciiTheme="minorBidi" w:hAnsiTheme="minorBidi" w:cstheme="minorBidi"/>
-        </w:rPr>
-      </w:pPr>
-      <w:r>
-        <w:rPr>
-          <w:rFonts w:asciiTheme="minorBidi" w:hAnsiTheme="minorBidi" w:cstheme="minorBidi"/>
-        </w:rPr>
-        <w:lastRenderedPageBreak/>
-        <w:br w:type="page"/>
-      </w:r>
+        <w:pBdr>
+          <w:top w:val="nil"/>
+          <w:left w:val="nil"/>
+          <w:bottom w:val="nil"/>
+          <w:right w:val="nil"/>
+          <w:between w:val="nil"/>
+        </w:pBdr>
+        <w:spacing w:after="360" w:line="312" w:lineRule="auto"/>
+        <w:ind w:left="720" w:right="1080"/>
+        <w:jc w:val="left"/>
+        <w:rPr>
+          <w:rFonts w:asciiTheme="minorBidi" w:hAnsiTheme="minorBidi" w:cstheme="minorBidi" w:hint="cs"/>
+          <w:color w:val="000000"/>
+          <w:u w:val="single"/>
+          <w:rtl/>
+        </w:rPr>
+      </w:pPr>
+      <w:r>
+        <w:rPr>
+          <w:rFonts w:asciiTheme="minorBidi" w:hAnsiTheme="minorBidi" w:cstheme="minorBidi" w:hint="cs"/>
+          <w:color w:val="000000"/>
+          <w:rtl/>
+        </w:rPr>
+        <w:t xml:space="preserve">באפשרות השנייה אנו נהרוג את </w:t>
+      </w:r>
+      <w:r>
+        <w:rPr>
+          <w:rFonts w:asciiTheme="minorBidi" w:hAnsiTheme="minorBidi" w:cstheme="minorBidi" w:hint="cs"/>
+          <w:color w:val="000000"/>
+        </w:rPr>
+        <w:t>A</w:t>
+      </w:r>
+      <w:r>
+        <w:rPr>
+          <w:rFonts w:asciiTheme="minorBidi" w:hAnsiTheme="minorBidi" w:cstheme="minorBidi" w:hint="cs"/>
+          <w:color w:val="000000"/>
+          <w:rtl/>
+        </w:rPr>
+        <w:t xml:space="preserve"> בתוך </w:t>
+      </w:r>
+      <w:proofErr w:type="spellStart"/>
+      <w:r>
+        <w:rPr>
+          <w:rFonts w:asciiTheme="minorBidi" w:hAnsiTheme="minorBidi" w:cstheme="minorBidi"/>
+          <w:color w:val="000000"/>
+        </w:rPr>
+        <w:t>killAll</w:t>
+      </w:r>
+      <w:proofErr w:type="spellEnd"/>
+      <w:r>
+        <w:rPr>
+          <w:rFonts w:asciiTheme="minorBidi" w:hAnsiTheme="minorBidi" w:cstheme="minorBidi" w:hint="cs"/>
+          <w:color w:val="000000"/>
+          <w:rtl/>
+        </w:rPr>
+        <w:t xml:space="preserve">, והתהליך יחזיר 9+128=137 שיאוחסן בתוך </w:t>
+      </w:r>
+      <w:r>
+        <w:rPr>
+          <w:rFonts w:asciiTheme="minorBidi" w:hAnsiTheme="minorBidi" w:cstheme="minorBidi"/>
+          <w:color w:val="000000"/>
+        </w:rPr>
+        <w:t>status</w:t>
+      </w:r>
+      <w:r>
+        <w:rPr>
+          <w:rFonts w:asciiTheme="minorBidi" w:hAnsiTheme="minorBidi" w:cstheme="minorBidi" w:hint="cs"/>
+          <w:color w:val="000000"/>
+          <w:rtl/>
+        </w:rPr>
+        <w:t>. סה"כ נדפיס פעם אחת.</w:t>
+      </w:r>
+    </w:p>
+    <w:p>
+      <w:pPr>
+        <w:rPr>
+          <w:rFonts w:asciiTheme="minorBidi" w:hAnsiTheme="minorBidi" w:cstheme="minorBidi" w:hint="cs"/>
+          <w:rtl/>
+        </w:rPr>
+      </w:pPr>
     </w:p>
     <w:p>
       <w:pPr>
@@ -9191,7 +9689,6 @@
         <w:rPr>
           <w:rFonts w:asciiTheme="minorBidi" w:hAnsiTheme="minorBidi" w:cstheme="minorBidi"/>
         </w:rPr>
-        <w:lastRenderedPageBreak/>
         <w:t>status: 143</w:t>
       </w:r>
     </w:p>
@@ -9217,9 +9714,16 @@
       <w:r>
         <w:rPr>
           <w:rFonts w:asciiTheme="minorBidi" w:hAnsiTheme="minorBidi" w:cstheme="minorBidi"/>
-          <w:color w:val="000000"/>
+          <w:color w:val="FF0000"/>
         </w:rPr>
         <w:t>0</w:t>
+      </w:r>
+      <w:r>
+        <w:rPr>
+          <w:rFonts w:asciiTheme="minorBidi" w:hAnsiTheme="minorBidi" w:cstheme="minorBidi" w:hint="cs"/>
+          <w:rtl/>
+        </w:rPr>
+        <w:t xml:space="preserve"> (זו התשובה הנכונה)</w:t>
       </w:r>
     </w:p>
     <w:p>
@@ -9345,16 +9849,97 @@
         <w:rPr>
           <w:rFonts w:asciiTheme="minorBidi" w:hAnsiTheme="minorBidi" w:cstheme="minorBidi"/>
           <w:color w:val="000000"/>
+          <w:rtl/>
+        </w:rPr>
+      </w:pPr>
+      <w:r>
+        <w:rPr>
+          <w:rFonts w:asciiTheme="minorBidi" w:hAnsiTheme="minorBidi" w:cstheme="minorBidi"/>
+          <w:color w:val="000000"/>
+          <w:rtl/>
+        </w:rPr>
+        <w:t>נימוק:</w:t>
+      </w:r>
+      <w:r>
+        <w:rPr>
+          <w:rFonts w:asciiTheme="minorBidi" w:hAnsiTheme="minorBidi" w:cstheme="minorBidi" w:hint="cs"/>
+          <w:color w:val="000000"/>
+          <w:rtl/>
+        </w:rPr>
+        <w:t xml:space="preserve"> </w:t>
+      </w:r>
+      <w:r>
+        <w:rPr>
+          <w:rFonts w:asciiTheme="minorBidi" w:hAnsiTheme="minorBidi" w:cstheme="minorBidi" w:hint="cs"/>
+          <w:color w:val="000000"/>
+          <w:rtl/>
+        </w:rPr>
+        <w:t>143 יתקבל מ-</w:t>
+      </w:r>
+      <w:r>
+        <w:rPr>
+          <w:rFonts w:asciiTheme="minorBidi" w:hAnsiTheme="minorBidi" w:cstheme="minorBidi"/>
+          <w:color w:val="000000"/>
+        </w:rPr>
+        <w:t>kill(p2,15)</w:t>
+      </w:r>
+      <w:r>
+        <w:rPr>
+          <w:rFonts w:asciiTheme="minorBidi" w:hAnsiTheme="minorBidi" w:cstheme="minorBidi" w:hint="cs"/>
+          <w:color w:val="000000"/>
+          <w:rtl/>
+        </w:rPr>
+        <w:t xml:space="preserve">, אך לעולם לא ניכנס לתנאי הזה, מכיוון שמלכתחילה נכנסנו לפונקציה </w:t>
+      </w:r>
+      <w:proofErr w:type="spellStart"/>
+      <w:r>
+        <w:rPr>
+          <w:rFonts w:asciiTheme="minorBidi" w:hAnsiTheme="minorBidi" w:cstheme="minorBidi"/>
+          <w:color w:val="000000"/>
+        </w:rPr>
+        <w:t>killAll</w:t>
+      </w:r>
+      <w:proofErr w:type="spellEnd"/>
+      <w:r>
+        <w:rPr>
+          <w:rFonts w:asciiTheme="minorBidi" w:hAnsiTheme="minorBidi" w:cstheme="minorBidi" w:hint="cs"/>
+          <w:color w:val="000000"/>
+          <w:rtl/>
+        </w:rPr>
+        <w:t xml:space="preserve"> מתוך </w:t>
+      </w:r>
+      <w:proofErr w:type="spellStart"/>
+      <w:r>
+        <w:rPr>
+          <w:rFonts w:asciiTheme="minorBidi" w:hAnsiTheme="minorBidi" w:cstheme="minorBidi" w:hint="cs"/>
+          <w:color w:val="000000"/>
+        </w:rPr>
+        <w:t>P</w:t>
+      </w:r>
+      <w:r>
+        <w:rPr>
+          <w:rFonts w:asciiTheme="minorBidi" w:hAnsiTheme="minorBidi" w:cstheme="minorBidi"/>
+          <w:color w:val="000000"/>
+        </w:rPr>
+        <w:t>rocessB</w:t>
+      </w:r>
+      <w:proofErr w:type="spellEnd"/>
+      <w:r>
+        <w:rPr>
+          <w:rFonts w:asciiTheme="minorBidi" w:hAnsiTheme="minorBidi" w:cstheme="minorBidi" w:hint="cs"/>
+          <w:color w:val="000000"/>
+          <w:rtl/>
+        </w:rPr>
+        <w:t xml:space="preserve">, שנקרא רק מתוך קוד של תהליך </w:t>
+      </w:r>
+      <w:r>
+        <w:rPr>
+          <w:rFonts w:asciiTheme="minorBidi" w:hAnsiTheme="minorBidi" w:cstheme="minorBidi" w:hint="cs"/>
+          <w:color w:val="000000"/>
           <w:u w:val="single"/>
-        </w:rPr>
-      </w:pPr>
-      <w:r>
-        <w:rPr>
-          <w:rFonts w:asciiTheme="minorBidi" w:hAnsiTheme="minorBidi" w:cstheme="minorBidi"/>
-          <w:color w:val="000000"/>
-          <w:rtl/>
-        </w:rPr>
-        <w:t>נימוק:</w:t>
+          <w:rtl/>
+        </w:rPr>
+        <w:t>הבן</w:t>
       </w:r>
       <w:r>
         <w:rPr>
@@ -9368,9 +9953,73 @@
         <w:rPr>
           <w:rFonts w:asciiTheme="minorBidi" w:hAnsiTheme="minorBidi" w:cstheme="minorBidi" w:hint="cs"/>
           <w:color w:val="000000"/>
-          <w:rtl/>
-        </w:rPr>
-        <w:t>לנמק</w:t>
+        </w:rPr>
+        <w:t>B</w:t>
+      </w:r>
+      <w:r>
+        <w:rPr>
+          <w:rFonts w:asciiTheme="minorBidi" w:hAnsiTheme="minorBidi" w:cstheme="minorBidi" w:hint="cs"/>
+          <w:color w:val="000000"/>
+          <w:rtl/>
+        </w:rPr>
+        <w:t>.</w:t>
+      </w:r>
+    </w:p>
+    <w:p>
+      <w:pPr>
+        <w:pBdr>
+          <w:top w:val="nil"/>
+          <w:left w:val="nil"/>
+          <w:bottom w:val="nil"/>
+          <w:right w:val="nil"/>
+          <w:between w:val="nil"/>
+        </w:pBdr>
+        <w:spacing w:after="360" w:line="312" w:lineRule="auto"/>
+        <w:ind w:left="720" w:right="1080"/>
+        <w:jc w:val="left"/>
+        <w:rPr>
+          <w:rFonts w:asciiTheme="minorBidi" w:hAnsiTheme="minorBidi" w:cstheme="minorBidi" w:hint="cs"/>
+          <w:color w:val="000000"/>
+          <w:rtl/>
+        </w:rPr>
+      </w:pPr>
+      <w:r>
+        <w:rPr>
+          <w:rFonts w:asciiTheme="minorBidi" w:hAnsiTheme="minorBidi" w:cstheme="minorBidi" w:hint="cs"/>
+          <w:color w:val="000000"/>
+          <w:rtl/>
+        </w:rPr>
+        <w:t xml:space="preserve">כידוע, </w:t>
+      </w:r>
+      <w:r>
+        <w:rPr>
+          <w:rFonts w:asciiTheme="minorBidi" w:hAnsiTheme="minorBidi" w:cstheme="minorBidi"/>
+          <w:color w:val="000000"/>
+        </w:rPr>
+        <w:t>fork</w:t>
+      </w:r>
+      <w:r>
+        <w:rPr>
+          <w:rFonts w:asciiTheme="minorBidi" w:hAnsiTheme="minorBidi" w:cstheme="minorBidi" w:hint="cs"/>
+          <w:color w:val="000000"/>
+          <w:rtl/>
+        </w:rPr>
+        <w:t xml:space="preserve"> מחזיר 0 לתהליך הבן, לכן </w:t>
+      </w:r>
+      <w:r>
+        <w:rPr>
+          <w:rFonts w:asciiTheme="minorBidi" w:hAnsiTheme="minorBidi" w:cstheme="minorBidi"/>
+          <w:color w:val="000000"/>
+        </w:rPr>
+        <w:t>p2=0</w:t>
+      </w:r>
+      <w:r>
+        <w:rPr>
+          <w:rFonts w:asciiTheme="minorBidi" w:hAnsiTheme="minorBidi" w:cstheme="minorBidi" w:hint="cs"/>
+          <w:color w:val="000000"/>
+          <w:rtl/>
+        </w:rPr>
+        <w:t xml:space="preserve"> בקוד שיתבצע על ידי תהליך הבן.</w:t>
       </w:r>
     </w:p>
     <w:p>
@@ -9566,7 +10215,135 @@
           <w:color w:val="000000"/>
           <w:rtl/>
         </w:rPr>
-        <w:t xml:space="preserve">: כל התהליכים יגיעו לסוף של </w:t>
+        <w:t xml:space="preserve">: </w:t>
+      </w:r>
+      <w:r>
+        <w:rPr>
+          <w:rFonts w:asciiTheme="minorBidi" w:hAnsiTheme="minorBidi" w:cstheme="minorBidi" w:hint="cs"/>
+          <w:color w:val="000000"/>
+          <w:rtl/>
+        </w:rPr>
+        <w:t xml:space="preserve">תהליך </w:t>
+      </w:r>
+      <w:r>
+        <w:rPr>
+          <w:rFonts w:asciiTheme="minorBidi" w:hAnsiTheme="minorBidi" w:cstheme="minorBidi" w:hint="cs"/>
+          <w:color w:val="000000"/>
+        </w:rPr>
+        <w:t>A</w:t>
+      </w:r>
+      <w:r>
+        <w:rPr>
+          <w:rFonts w:asciiTheme="minorBidi" w:hAnsiTheme="minorBidi" w:cstheme="minorBidi" w:hint="cs"/>
+          <w:color w:val="000000"/>
+          <w:rtl/>
+        </w:rPr>
+        <w:t xml:space="preserve"> ית</w:t>
+      </w:r>
+      <w:r>
+        <w:rPr>
+          <w:rFonts w:asciiTheme="minorBidi" w:hAnsiTheme="minorBidi" w:cstheme="minorBidi" w:hint="cs"/>
+          <w:color w:val="000000"/>
+          <w:rtl/>
+        </w:rPr>
+        <w:t xml:space="preserve">קע בלולאה עד </w:t>
+      </w:r>
+      <w:proofErr w:type="spellStart"/>
+      <w:r>
+        <w:rPr>
+          <w:rFonts w:asciiTheme="minorBidi" w:hAnsiTheme="minorBidi" w:cstheme="minorBidi" w:hint="cs"/>
+          <w:color w:val="000000"/>
+          <w:rtl/>
+        </w:rPr>
+        <w:t>שיהרג</w:t>
+      </w:r>
+      <w:proofErr w:type="spellEnd"/>
+      <w:r>
+        <w:rPr>
+          <w:rFonts w:asciiTheme="minorBidi" w:hAnsiTheme="minorBidi" w:cstheme="minorBidi" w:hint="cs"/>
+          <w:color w:val="000000"/>
+          <w:rtl/>
+        </w:rPr>
+        <w:t xml:space="preserve"> על ידי </w:t>
+      </w:r>
+      <w:r>
+        <w:rPr>
+          <w:rFonts w:asciiTheme="minorBidi" w:hAnsiTheme="minorBidi" w:cstheme="minorBidi" w:hint="cs"/>
+          <w:color w:val="000000"/>
+        </w:rPr>
+        <w:t>B</w:t>
+      </w:r>
+      <w:r>
+        <w:rPr>
+          <w:rFonts w:asciiTheme="minorBidi" w:hAnsiTheme="minorBidi" w:cstheme="minorBidi" w:hint="cs"/>
+          <w:color w:val="000000"/>
+          <w:rtl/>
+        </w:rPr>
+        <w:t xml:space="preserve">, או </w:t>
+      </w:r>
+      <w:proofErr w:type="spellStart"/>
+      <w:r>
+        <w:rPr>
+          <w:rFonts w:asciiTheme="minorBidi" w:hAnsiTheme="minorBidi" w:cstheme="minorBidi" w:hint="cs"/>
+          <w:color w:val="000000"/>
+          <w:rtl/>
+        </w:rPr>
+        <w:t>שיהרג</w:t>
+      </w:r>
+      <w:proofErr w:type="spellEnd"/>
+      <w:r>
+        <w:rPr>
+          <w:rFonts w:asciiTheme="minorBidi" w:hAnsiTheme="minorBidi" w:cstheme="minorBidi" w:hint="cs"/>
+          <w:color w:val="000000"/>
+          <w:rtl/>
+        </w:rPr>
+        <w:t xml:space="preserve"> על ידי </w:t>
+      </w:r>
+      <w:r>
+        <w:rPr>
+          <w:rFonts w:asciiTheme="minorBidi" w:hAnsiTheme="minorBidi" w:cstheme="minorBidi" w:hint="cs"/>
+          <w:color w:val="000000"/>
+        </w:rPr>
+        <w:t>B</w:t>
+      </w:r>
+      <w:r>
+        <w:rPr>
+          <w:rFonts w:asciiTheme="minorBidi" w:hAnsiTheme="minorBidi" w:cstheme="minorBidi" w:hint="cs"/>
+          <w:color w:val="000000"/>
+          <w:rtl/>
+        </w:rPr>
+        <w:t xml:space="preserve"> מלכתחילה.</w:t>
+      </w:r>
+      <w:r>
+        <w:rPr>
+          <w:rFonts w:asciiTheme="minorBidi" w:hAnsiTheme="minorBidi" w:cstheme="minorBidi"/>
+          <w:color w:val="000000"/>
+          <w:rtl/>
+        </w:rPr>
+        <w:br/>
+      </w:r>
+      <w:r>
+        <w:rPr>
+          <w:rFonts w:asciiTheme="minorBidi" w:hAnsiTheme="minorBidi" w:cstheme="minorBidi" w:hint="cs"/>
+          <w:color w:val="000000"/>
+          <w:rtl/>
+        </w:rPr>
+        <w:t xml:space="preserve">בכל מקרה תהליך </w:t>
+      </w:r>
+      <w:r>
+        <w:rPr>
+          <w:rFonts w:asciiTheme="minorBidi" w:hAnsiTheme="minorBidi" w:cstheme="minorBidi" w:hint="cs"/>
+          <w:color w:val="000000"/>
+        </w:rPr>
+        <w:t>A</w:t>
+      </w:r>
+      <w:r>
+        <w:rPr>
+          <w:rFonts w:asciiTheme="minorBidi" w:hAnsiTheme="minorBidi" w:cstheme="minorBidi" w:hint="cs"/>
+          <w:color w:val="000000"/>
+          <w:rtl/>
+        </w:rPr>
+        <w:t xml:space="preserve"> לא יזכה לחזור מהפונקציה שלו ולבצע את המשך </w:t>
       </w:r>
       <w:r>
         <w:rPr>
@@ -9574,67 +10351,6 @@
           <w:color w:val="000000"/>
         </w:rPr>
         <w:t>main</w:t>
-      </w:r>
-      <w:r>
-        <w:rPr>
-          <w:rFonts w:asciiTheme="minorBidi" w:hAnsiTheme="minorBidi" w:cstheme="minorBidi" w:hint="cs"/>
-          <w:color w:val="000000"/>
-          <w:rtl/>
-        </w:rPr>
-        <w:t>, חוץ מ-</w:t>
-      </w:r>
-      <w:r>
-        <w:rPr>
-          <w:rFonts w:asciiTheme="minorBidi" w:hAnsiTheme="minorBidi" w:cstheme="minorBidi" w:hint="cs"/>
-          <w:color w:val="000000"/>
-        </w:rPr>
-        <w:t>A</w:t>
-      </w:r>
-      <w:r>
-        <w:rPr>
-          <w:rFonts w:asciiTheme="minorBidi" w:hAnsiTheme="minorBidi" w:cstheme="minorBidi" w:hint="cs"/>
-          <w:color w:val="000000"/>
-          <w:rtl/>
-        </w:rPr>
-        <w:t xml:space="preserve"> שמבצע </w:t>
-      </w:r>
-      <w:r>
-        <w:rPr>
-          <w:rFonts w:asciiTheme="minorBidi" w:hAnsiTheme="minorBidi" w:cstheme="minorBidi"/>
-          <w:color w:val="000000"/>
-        </w:rPr>
-        <w:t>exit</w:t>
-      </w:r>
-      <w:r>
-        <w:rPr>
-          <w:rFonts w:asciiTheme="minorBidi" w:hAnsiTheme="minorBidi" w:cstheme="minorBidi" w:hint="cs"/>
-          <w:color w:val="000000"/>
-          <w:rtl/>
-        </w:rPr>
-        <w:t>.</w:t>
-      </w:r>
-      <w:r>
-        <w:rPr>
-          <w:rFonts w:asciiTheme="minorBidi" w:hAnsiTheme="minorBidi" w:cstheme="minorBidi"/>
-          <w:color w:val="000000"/>
-          <w:rtl/>
-        </w:rPr>
-        <w:br/>
-      </w:r>
-      <w:r>
-        <w:rPr>
-          <w:rFonts w:asciiTheme="minorBidi" w:hAnsiTheme="minorBidi" w:cstheme="minorBidi" w:hint="cs"/>
-          <w:color w:val="000000"/>
-          <w:rtl/>
-        </w:rPr>
-        <w:t xml:space="preserve">זה משאיר אותנו עם תהליך האב והתהליך </w:t>
-      </w:r>
-      <w:r>
-        <w:rPr>
-          <w:rFonts w:asciiTheme="minorBidi" w:hAnsiTheme="minorBidi" w:cstheme="minorBidi" w:hint="cs"/>
-          <w:color w:val="000000"/>
-        </w:rPr>
-        <w:t>B</w:t>
       </w:r>
       <w:r>
         <w:rPr>
@@ -9647,39 +10363,121 @@
     </w:p>
     <w:p>
       <w:pPr>
-        <w:rPr>
-          <w:rFonts w:asciiTheme="minorBidi" w:eastAsia="Source Sans Pro" w:hAnsiTheme="minorBidi" w:cstheme="minorBidi"/>
-        </w:rPr>
-      </w:pPr>
+        <w:pBdr>
+          <w:top w:val="nil"/>
+          <w:left w:val="nil"/>
+          <w:bottom w:val="nil"/>
+          <w:right w:val="nil"/>
+          <w:between w:val="nil"/>
+        </w:pBdr>
+        <w:spacing w:after="360" w:line="312" w:lineRule="auto"/>
+        <w:ind w:left="720" w:right="1080"/>
+        <w:jc w:val="left"/>
+        <w:rPr>
+          <w:rFonts w:asciiTheme="minorBidi" w:hAnsiTheme="minorBidi" w:cstheme="minorBidi" w:hint="cs"/>
+          <w:color w:val="000000"/>
+          <w:rtl/>
+        </w:rPr>
+      </w:pPr>
+      <w:r>
+        <w:rPr>
+          <w:rFonts w:asciiTheme="minorBidi" w:hAnsiTheme="minorBidi" w:cstheme="minorBidi" w:hint="cs"/>
+          <w:color w:val="000000"/>
+          <w:rtl/>
+        </w:rPr>
+        <w:t xml:space="preserve">תהליך </w:t>
+      </w:r>
+      <w:r>
+        <w:rPr>
+          <w:rFonts w:asciiTheme="minorBidi" w:hAnsiTheme="minorBidi" w:cstheme="minorBidi" w:hint="cs"/>
+          <w:color w:val="000000"/>
+        </w:rPr>
+        <w:t>B</w:t>
+      </w:r>
+      <w:r>
+        <w:rPr>
+          <w:rFonts w:asciiTheme="minorBidi" w:hAnsiTheme="minorBidi" w:cstheme="minorBidi" w:hint="cs"/>
+          <w:color w:val="000000"/>
+          <w:rtl/>
+        </w:rPr>
+        <w:t xml:space="preserve"> כן יחזור מ-</w:t>
+      </w:r>
+      <w:proofErr w:type="spellStart"/>
+      <w:r>
+        <w:rPr>
+          <w:rFonts w:asciiTheme="minorBidi" w:hAnsiTheme="minorBidi" w:cstheme="minorBidi"/>
+          <w:color w:val="000000"/>
+        </w:rPr>
+        <w:t>ProcessB</w:t>
+      </w:r>
+      <w:proofErr w:type="spellEnd"/>
+      <w:r>
+        <w:rPr>
+          <w:rFonts w:asciiTheme="minorBidi" w:hAnsiTheme="minorBidi" w:cstheme="minorBidi" w:hint="cs"/>
+          <w:color w:val="000000"/>
+          <w:rtl/>
+        </w:rPr>
+        <w:t xml:space="preserve">, מכיוון שכבר ראינו בסעיף קודם כי לא יהרוג את עצמו. </w:t>
+      </w:r>
+      <w:r>
+        <w:rPr>
+          <w:rFonts w:asciiTheme="minorBidi" w:hAnsiTheme="minorBidi" w:cstheme="minorBidi" w:hint="cs"/>
+          <w:color w:val="000000"/>
+          <w:rtl/>
+        </w:rPr>
+        <w:t xml:space="preserve">על כן נדפיס כאן. </w:t>
+      </w:r>
+      <w:r>
+        <w:rPr>
+          <w:rFonts w:asciiTheme="minorBidi" w:hAnsiTheme="minorBidi" w:cstheme="minorBidi" w:hint="cs"/>
+          <w:color w:val="000000"/>
+          <w:rtl/>
+        </w:rPr>
+        <w:t xml:space="preserve">לבסוף, </w:t>
+      </w:r>
+      <w:r>
+        <w:rPr>
+          <w:rFonts w:asciiTheme="minorBidi" w:hAnsiTheme="minorBidi" w:cstheme="minorBidi" w:hint="cs"/>
+          <w:color w:val="000000"/>
+          <w:rtl/>
+        </w:rPr>
+        <w:t>אחרי ש-2 הבנים מתו, האב יסיים את ה-</w:t>
+      </w:r>
+      <w:r>
+        <w:rPr>
+          <w:rFonts w:asciiTheme="minorBidi" w:hAnsiTheme="minorBidi" w:cstheme="minorBidi"/>
+          <w:color w:val="000000"/>
+        </w:rPr>
+        <w:t>conditional</w:t>
+      </w:r>
+      <w:r>
+        <w:rPr>
+          <w:rFonts w:asciiTheme="minorBidi" w:hAnsiTheme="minorBidi" w:cstheme="minorBidi" w:hint="cs"/>
+          <w:color w:val="000000"/>
+          <w:rtl/>
+        </w:rPr>
+        <w:t xml:space="preserve"> ויוכל להמשיך את </w:t>
+      </w:r>
+      <w:r>
+        <w:rPr>
+          <w:rFonts w:asciiTheme="minorBidi" w:hAnsiTheme="minorBidi" w:cstheme="minorBidi"/>
+          <w:color w:val="000000"/>
+        </w:rPr>
+        <w:t>main</w:t>
+      </w:r>
+      <w:r>
+        <w:rPr>
+          <w:rFonts w:asciiTheme="minorBidi" w:hAnsiTheme="minorBidi" w:cstheme="minorBidi" w:hint="cs"/>
+          <w:color w:val="000000"/>
+          <w:rtl/>
+        </w:rPr>
+        <w:t>. על כן נדפיס גם כאן.</w:t>
+      </w:r>
     </w:p>
     <w:p>
       <w:pPr>
         <w:rPr>
           <w:rFonts w:asciiTheme="minorBidi" w:hAnsiTheme="minorBidi" w:cstheme="minorBidi"/>
-          <w:rtl/>
-        </w:rPr>
-      </w:pPr>
-    </w:p>
-    <w:p>
-      <w:pPr>
-        <w:rPr>
-          <w:rFonts w:asciiTheme="minorBidi" w:hAnsiTheme="minorBidi" w:cstheme="minorBidi"/>
-          <w:rtl/>
-        </w:rPr>
-      </w:pPr>
-    </w:p>
-    <w:p>
-      <w:pPr>
-        <w:rPr>
-          <w:rFonts w:asciiTheme="minorBidi" w:hAnsiTheme="minorBidi" w:cstheme="minorBidi"/>
-          <w:rtl/>
-        </w:rPr>
-      </w:pPr>
-    </w:p>
-    <w:p>
-      <w:pPr>
-        <w:rPr>
-          <w:rFonts w:asciiTheme="minorBidi" w:hAnsiTheme="minorBidi" w:cstheme="minorBidi" w:hint="cs"/>
         </w:rPr>
       </w:pPr>
       <w:r>
@@ -9687,6 +10485,7 @@
           <w:rFonts w:asciiTheme="minorBidi" w:hAnsiTheme="minorBidi" w:cstheme="minorBidi" w:hint="cs"/>
           <w:noProof/>
         </w:rPr>
+        <w:lastRenderedPageBreak/>
         <w:drawing>
           <wp:anchor distT="0" distB="0" distL="114300" distR="114300" simplePos="0" relativeHeight="251659264" behindDoc="1" locked="0" layoutInCell="1" allowOverlap="1" wp14:anchorId="3BD32966" wp14:editId="4B84D83C">
             <wp:simplePos x="0" y="0"/>

</xml_diff>